<commit_message>
Edit de la Idea de proyecto
</commit_message>
<xml_diff>
--- a/Documentos/Proyecto-para-Desarrollo-Web-2.0.docx
+++ b/Documentos/Proyecto-para-Desarrollo-Web-2.0.docx
@@ -1,6 +1,6 @@
 
 <file path=word/document.xml><?xml version="1.0" encoding="utf-8"?>
-<w:document xmlns:wpc="http://schemas.microsoft.com/office/word/2010/wordprocessingCanvas" xmlns:cx="http://schemas.microsoft.com/office/drawing/2014/chartex" xmlns:cx1="http://schemas.microsoft.com/office/drawing/2015/9/8/chartex" xmlns:cx2="http://schemas.microsoft.com/office/drawing/2015/10/21/chartex" xmlns:mc="http://schemas.openxmlformats.org/markup-compatibility/2006" xmlns:o="urn:schemas-microsoft-com:office:office" xmlns:r="http://schemas.openxmlformats.org/officeDocument/2006/relationships" xmlns:m="http://schemas.openxmlformats.org/officeDocument/2006/math" xmlns:v="urn:schemas-microsoft-com:vml" xmlns:wp14="http://schemas.microsoft.com/office/word/2010/wordprocessingDrawing" xmlns:wp="http://schemas.openxmlformats.org/drawingml/2006/wordprocessingDrawing" xmlns:w10="urn:schemas-microsoft-com:office:word" xmlns:w="http://schemas.openxmlformats.org/wordprocessingml/2006/main" xmlns:w14="http://schemas.microsoft.com/office/word/2010/wordml" xmlns:w15="http://schemas.microsoft.com/office/word/2012/wordml" xmlns:w16se="http://schemas.microsoft.com/office/word/2015/wordml/symex" xmlns:wpg="http://schemas.microsoft.com/office/word/2010/wordprocessingGroup" xmlns:wpi="http://schemas.microsoft.com/office/word/2010/wordprocessingInk" xmlns:wne="http://schemas.microsoft.com/office/word/2006/wordml" xmlns:wps="http://schemas.microsoft.com/office/word/2010/wordprocessingShape" mc:Ignorable="w14 w15 w16se wp14">
+<w:document xmlns:wpc="http://schemas.microsoft.com/office/word/2010/wordprocessingCanvas" xmlns:mc="http://schemas.openxmlformats.org/markup-compatibility/2006" xmlns:o="urn:schemas-microsoft-com:office:office" xmlns:r="http://schemas.openxmlformats.org/officeDocument/2006/relationships" xmlns:m="http://schemas.openxmlformats.org/officeDocument/2006/math" xmlns:v="urn:schemas-microsoft-com:vml" xmlns:wp14="http://schemas.microsoft.com/office/word/2010/wordprocessingDrawing" xmlns:wp="http://schemas.openxmlformats.org/drawingml/2006/wordprocessingDrawing" xmlns:w10="urn:schemas-microsoft-com:office:word" xmlns:w="http://schemas.openxmlformats.org/wordprocessingml/2006/main" xmlns:w14="http://schemas.microsoft.com/office/word/2010/wordml" xmlns:w15="http://schemas.microsoft.com/office/word/2012/wordml" xmlns:wpg="http://schemas.microsoft.com/office/word/2010/wordprocessingGroup" xmlns:wpi="http://schemas.microsoft.com/office/word/2010/wordprocessingInk" xmlns:wne="http://schemas.microsoft.com/office/word/2006/wordml" xmlns:wps="http://schemas.microsoft.com/office/word/2010/wordprocessingShape" mc:Ignorable="w14 w15 wp14">
   <w:body>
     <w:p>
       <w:pPr>
@@ -65,10 +65,12 @@
         <w:t>restorán. Entre ellas tenemos una interfaz</w:t>
       </w:r>
       <w:r>
-        <w:t xml:space="preserve"> para que los garzones (o el</w:t>
-      </w:r>
-      <w:r>
-        <w:t xml:space="preserve"> propio cliente), para que puedan tomar</w:t>
+        <w:t xml:space="preserve"> para que los garzones</w:t>
+      </w:r>
+      <w:bookmarkStart w:id="0" w:name="_GoBack"/>
+      <w:bookmarkEnd w:id="0"/>
+      <w:r>
+        <w:t xml:space="preserve"> puedan tomar</w:t>
       </w:r>
       <w:r>
         <w:t xml:space="preserve"> los pedidos y asociarlo a una mesa correspondiente</w:t>
@@ -117,7 +119,7 @@
       <w:r>
         <w:rPr>
           <w:noProof/>
-          <w:lang w:val="es-ES" w:eastAsia="es-ES"/>
+          <w:lang w:eastAsia="es-CL"/>
         </w:rPr>
         <w:drawing>
           <wp:inline distT="0" distB="0" distL="0" distR="0">
@@ -173,8 +175,6 @@
       <w:r>
         <w:t>Imagen referencial; Ideal.</w:t>
       </w:r>
-      <w:bookmarkStart w:id="0" w:name="_GoBack"/>
-      <w:bookmarkEnd w:id="0"/>
     </w:p>
     <w:p/>
     <w:sectPr>
@@ -188,7 +188,7 @@
 </file>
 
 <file path=word/styles.xml><?xml version="1.0" encoding="utf-8"?>
-<w:styles xmlns:mc="http://schemas.openxmlformats.org/markup-compatibility/2006" xmlns:r="http://schemas.openxmlformats.org/officeDocument/2006/relationships" xmlns:w="http://schemas.openxmlformats.org/wordprocessingml/2006/main" xmlns:w14="http://schemas.microsoft.com/office/word/2010/wordml" xmlns:w15="http://schemas.microsoft.com/office/word/2012/wordml" xmlns:w16se="http://schemas.microsoft.com/office/word/2015/wordml/symex" mc:Ignorable="w14 w15 w16se">
+<w:styles xmlns:mc="http://schemas.openxmlformats.org/markup-compatibility/2006" xmlns:r="http://schemas.openxmlformats.org/officeDocument/2006/relationships" xmlns:w="http://schemas.openxmlformats.org/wordprocessingml/2006/main" xmlns:w14="http://schemas.microsoft.com/office/word/2010/wordml" xmlns:w15="http://schemas.microsoft.com/office/word/2012/wordml" mc:Ignorable="w14 w15">
   <w:docDefaults>
     <w:rPrDefault>
       <w:rPr>
@@ -204,7 +204,7 @@
       </w:pPr>
     </w:pPrDefault>
   </w:docDefaults>
-  <w:latentStyles w:defLockedState="0" w:defUIPriority="99" w:defSemiHidden="0" w:defUnhideWhenUsed="0" w:defQFormat="0" w:count="373">
+  <w:latentStyles w:defLockedState="0" w:defUIPriority="99" w:defSemiHidden="0" w:defUnhideWhenUsed="0" w:defQFormat="0" w:count="371">
     <w:lsdException w:name="Normal" w:uiPriority="0" w:qFormat="1"/>
     <w:lsdException w:name="heading 1" w:uiPriority="9" w:qFormat="1"/>
     <w:lsdException w:name="heading 2" w:semiHidden="1" w:uiPriority="9" w:unhideWhenUsed="1" w:qFormat="1"/>
@@ -310,6 +310,7 @@
     <w:lsdException w:name="HTML Sample" w:semiHidden="1" w:unhideWhenUsed="1"/>
     <w:lsdException w:name="HTML Typewriter" w:semiHidden="1" w:unhideWhenUsed="1"/>
     <w:lsdException w:name="HTML Variable" w:semiHidden="1" w:unhideWhenUsed="1"/>
+    <w:lsdException w:name="Normal Table" w:semiHidden="1" w:unhideWhenUsed="1"/>
     <w:lsdException w:name="annotation subject" w:semiHidden="1" w:unhideWhenUsed="1"/>
     <w:lsdException w:name="No List" w:semiHidden="1" w:unhideWhenUsed="1"/>
     <w:lsdException w:name="Outline List 1" w:semiHidden="1" w:unhideWhenUsed="1"/>
@@ -355,9 +356,11 @@
     <w:lsdException w:name="Table Subtle 1" w:semiHidden="1" w:unhideWhenUsed="1"/>
     <w:lsdException w:name="Table Subtle 2" w:semiHidden="1" w:unhideWhenUsed="1"/>
     <w:lsdException w:name="Table Web 1" w:semiHidden="1" w:unhideWhenUsed="1"/>
+    <w:lsdException w:name="Table Web 2" w:semiHidden="1" w:unhideWhenUsed="1"/>
     <w:lsdException w:name="Table Web 3" w:semiHidden="1" w:unhideWhenUsed="1"/>
     <w:lsdException w:name="Balloon Text" w:semiHidden="1" w:unhideWhenUsed="1"/>
     <w:lsdException w:name="Table Grid" w:uiPriority="39"/>
+    <w:lsdException w:name="Table Theme" w:semiHidden="1" w:unhideWhenUsed="1"/>
     <w:lsdException w:name="Placeholder Text" w:semiHidden="1"/>
     <w:lsdException w:name="No Spacing" w:uiPriority="1" w:qFormat="1"/>
     <w:lsdException w:name="Light Shading" w:uiPriority="60"/>
@@ -573,8 +576,6 @@
     <w:lsdException w:name="List Table 5 Dark Accent 6" w:uiPriority="50"/>
     <w:lsdException w:name="List Table 6 Colorful Accent 6" w:uiPriority="51"/>
     <w:lsdException w:name="List Table 7 Colorful Accent 6" w:uiPriority="52"/>
-    <w:lsdException w:name="Mention" w:semiHidden="1" w:unhideWhenUsed="1"/>
-    <w:lsdException w:name="Smart Hyperlink" w:semiHidden="1" w:unhideWhenUsed="1"/>
   </w:latentStyles>
   <w:style w:type="paragraph" w:default="1" w:styleId="Normal">
     <w:name w:val="Normal"/>

</xml_diff>